<commit_message>
revise instructions, style code formatting, picture edits etc
</commit_message>
<xml_diff>
--- a/VerticaPy Installation Instructions.docx
+++ b/VerticaPy Installation Instructions.docx
@@ -9,26 +9,49 @@
       <w:r>
         <w:t>VerticaPy Installation Guide</w:t>
       </w:r>
-    </w:p>
-    <w:p>
-      <w:pPr>
-        <w:rPr>
-          <w:rStyle w:val="Hyperlink"/>
-        </w:rPr>
-      </w:pPr>
-      <w:r>
-        <w:t xml:space="preserve">For more please visit: </w:t>
+      <w:r>
+        <w:t xml:space="preserve"> (Windows)</w:t>
+      </w:r>
+    </w:p>
+    <w:p>
+      <w:pPr>
+        <w:spacing w:line="240" w:lineRule="auto"/>
+        <w:contextualSpacing/>
+      </w:pPr>
+      <w:r>
+        <w:t>The following is a beginner-friendly installation guide for VerticaPy and Jupyter for Windows platforms.</w:t>
+      </w:r>
+    </w:p>
+    <w:p>
+      <w:pPr>
+        <w:spacing w:line="240" w:lineRule="auto"/>
+        <w:contextualSpacing/>
+      </w:pPr>
+    </w:p>
+    <w:p>
+      <w:pPr>
+        <w:spacing w:line="240" w:lineRule="auto"/>
+        <w:contextualSpacing/>
+        <w:rPr>
+          <w:color w:val="0563C1" w:themeColor="hyperlink"/>
+          <w:u w:val="single"/>
+        </w:rPr>
+      </w:pPr>
+      <w:r>
+        <w:t xml:space="preserve">For detailed instructions on setting up Vertica for VerticaPy on other platforms, see the </w:t>
       </w:r>
       <w:hyperlink r:id="rId8" w:history="1">
         <w:r>
           <w:rPr>
             <w:rStyle w:val="Hyperlink"/>
           </w:rPr>
-          <w:t>https://www.vertica.com/python/workshop/introduction/installation/index</w:t>
+          <w:t>VerticaPy Documentation</w:t>
         </w:r>
       </w:hyperlink>
-    </w:p>
-    <w:p/>
+      <w:r>
+        <w:t>.</w:t>
+      </w:r>
+    </w:p>
     <w:p>
       <w:pPr>
         <w:pStyle w:val="ListParagraph"/>
@@ -37,15 +60,18 @@
           <w:numId w:val="2"/>
         </w:numPr>
       </w:pPr>
-      <w:r>
-        <w:t xml:space="preserve">The first thing you want to do is </w:t>
-      </w:r>
       <w:hyperlink r:id="rId9" w:history="1">
         <w:r>
           <w:rPr>
             <w:rStyle w:val="Hyperlink"/>
           </w:rPr>
-          <w:t xml:space="preserve">download the latest version of </w:t>
+          <w:t xml:space="preserve">Download the installer for the </w:t>
+        </w:r>
+        <w:r>
+          <w:rPr>
+            <w:rStyle w:val="Hyperlink"/>
+          </w:rPr>
+          <w:t xml:space="preserve">latest version of </w:t>
         </w:r>
         <w:r>
           <w:rPr>
@@ -79,7 +105,7 @@
         </w:numPr>
       </w:pPr>
       <w:r>
-        <w:t>Check “</w:t>
+        <w:t xml:space="preserve">Check </w:t>
       </w:r>
       <w:r>
         <w:rPr>
@@ -88,7 +114,7 @@
         <w:t>Add Python x.y to PATH</w:t>
       </w:r>
       <w:r>
-        <w:t>.”</w:t>
+        <w:t>.</w:t>
       </w:r>
     </w:p>
     <w:p>
@@ -190,7 +216,7 @@
         </w:numPr>
       </w:pPr>
       <w:r>
-        <w:t>Check “</w:t>
+        <w:t xml:space="preserve">Check </w:t>
       </w:r>
       <w:r>
         <w:rPr>
@@ -203,9 +229,6 @@
           <w:b/>
         </w:rPr>
         <w:t>.</w:t>
-      </w:r>
-      <w:r>
-        <w:t>”</w:t>
       </w:r>
     </w:p>
     <w:p>
@@ -217,7 +240,7 @@
         </w:numPr>
       </w:pPr>
       <w:r>
-        <w:t>Click “</w:t>
+        <w:t xml:space="preserve">Click </w:t>
       </w:r>
       <w:r>
         <w:rPr>
@@ -226,7 +249,7 @@
         <w:t>Install</w:t>
       </w:r>
       <w:r>
-        <w:t>.”</w:t>
+        <w:t>.</w:t>
       </w:r>
     </w:p>
     <w:p>
@@ -234,6 +257,7 @@
         <w:rPr>
           <w:noProof/>
         </w:rPr>
+        <w:lastRenderedPageBreak/>
         <w:drawing>
           <wp:inline distT="0" distB="0" distL="0" distR="0" wp14:anchorId="3FD5E95D" wp14:editId="6C88607E">
             <wp:extent cx="4470400" cy="2736982"/>
@@ -345,10 +369,14 @@
             <v:path o:extrusionok="f" gradientshapeok="t" o:connecttype="rect"/>
             <o:lock v:ext="edit" aspectratio="t"/>
           </v:shapetype>
-          <v:shape id="_x0000_i1034" type="#_x0000_t75" style="width:468pt;height:22pt" o:ole="" filled="t" fillcolor="#e7e6e6 [3214]">
+          <v:shape id="_x0000_i1025" type="#_x0000_t75" style="width:468pt;height:22.2pt" o:ole="" o:bordertopcolor="yellow pure" o:borderleftcolor="yellow pure" o:borderbottomcolor="yellow pure" o:borderrightcolor="yellow pure" filled="t" fillcolor="#e7e6e6 [3214]">
             <v:imagedata r:id="rId12" o:title=""/>
+            <w10:bordertop type="single" width="48"/>
+            <w10:borderleft type="single" width="48"/>
+            <w10:borderbottom type="single" width="48"/>
+            <w10:borderright type="single" width="48"/>
           </v:shape>
-          <o:OLEObject Type="Embed" ProgID="Word.Document.12" ShapeID="_x0000_i1034" DrawAspect="Content" ObjectID="_1685372967" r:id="rId13">
+          <o:OLEObject Type="Embed" ProgID="Word.Document.12" ShapeID="_x0000_i1025" DrawAspect="Content" ObjectID="_1685543590" r:id="rId13">
             <o:FieldCodes>\s</o:FieldCodes>
           </o:OLEObject>
         </w:object>
@@ -357,8 +385,6 @@
     <w:p>
       <w:r>
         <w:tab/>
-      </w:r>
-      <w:r>
         <w:t>If you get an error stating that “pip3” couldn’t be found in the PATH, run the following:</w:t>
       </w:r>
     </w:p>
@@ -367,10 +393,14 @@
     <w:p>
       <w:r>
         <w:object w:dxaOrig="9360" w:dyaOrig="438" w14:anchorId="4DCC1237">
-          <v:shape id="_x0000_i1033" type="#_x0000_t75" style="width:468pt;height:22pt" o:ole="" filled="t" fillcolor="#e7e6e6 [3214]">
+          <v:shape id="_x0000_i1026" type="#_x0000_t75" style="width:468pt;height:22.2pt" o:ole="" o:bordertopcolor="yellow pure" o:borderleftcolor="yellow pure" o:borderbottomcolor="yellow pure" o:borderrightcolor="yellow pure" filled="t" fillcolor="#e7e6e6 [3214]">
             <v:imagedata r:id="rId14" o:title=""/>
+            <w10:bordertop type="single" width="48"/>
+            <w10:borderleft type="single" width="48"/>
+            <w10:borderbottom type="single" width="48"/>
+            <w10:borderright type="single" width="48"/>
           </v:shape>
-          <o:OLEObject Type="Embed" ProgID="Word.Document.12" ShapeID="_x0000_i1033" DrawAspect="Content" ObjectID="_1685372968" r:id="rId15">
+          <o:OLEObject Type="Embed" ProgID="Word.Document.12" ShapeID="_x0000_i1026" DrawAspect="Content" ObjectID="_1685543591" r:id="rId15">
             <o:FieldCodes>\s</o:FieldCodes>
           </o:OLEObject>
         </w:object>
@@ -440,6 +470,7 @@
         </w:numPr>
       </w:pPr>
       <w:r>
+        <w:lastRenderedPageBreak/>
         <w:t xml:space="preserve">If you get an error about the </w:t>
       </w:r>
       <w:r>
@@ -461,7 +492,24 @@
         <w:t xml:space="preserve">irectory not being in the PATH </w:t>
       </w:r>
       <w:r>
-        <w:t xml:space="preserve">as shown below, you may have to add it manually. </w:t>
+        <w:t xml:space="preserve">as shown below, you may </w:t>
+      </w:r>
+      <w:r>
+        <w:t>need</w:t>
+      </w:r>
+      <w:r>
+        <w:t xml:space="preserve"> to </w:t>
+      </w:r>
+      <w:hyperlink w:anchor="_Manually_Adding_&quot;Scripts&quot; " w:history="1">
+        <w:r>
+          <w:rPr>
+            <w:rStyle w:val="Hyperlink"/>
+          </w:rPr>
+          <w:t>add it manually</w:t>
+        </w:r>
+      </w:hyperlink>
+      <w:r>
+        <w:t>.</w:t>
       </w:r>
     </w:p>
     <w:p>
@@ -516,7 +564,6 @@
         </w:numPr>
       </w:pPr>
       <w:r>
-        <w:lastRenderedPageBreak/>
         <w:t>Run</w:t>
       </w:r>
       <w:r>
@@ -543,10 +590,14 @@
     <w:p>
       <w:r>
         <w:object w:dxaOrig="9360" w:dyaOrig="675" w14:anchorId="7F4B8722">
-          <v:shape id="_x0000_i1035" type="#_x0000_t75" style="width:468pt;height:34pt" o:ole="" filled="t" fillcolor="#e7e6e6 [3214]">
+          <v:shape id="_x0000_i1037" type="#_x0000_t75" style="width:468pt;height:34.2pt" o:ole="" o:bordertopcolor="yellow pure" o:borderleftcolor="yellow pure" o:borderbottomcolor="yellow pure" o:borderrightcolor="yellow pure" filled="t" fillcolor="#e7e6e6 [3214]">
             <v:imagedata r:id="rId18" o:title=""/>
+            <w10:bordertop type="single" width="48"/>
+            <w10:borderleft type="single" width="48"/>
+            <w10:borderbottom type="single" width="48"/>
+            <w10:borderright type="single" width="48"/>
           </v:shape>
-          <o:OLEObject Type="Embed" ProgID="Word.Document.12" ShapeID="_x0000_i1035" DrawAspect="Content" ObjectID="_1685372969" r:id="rId19">
+          <o:OLEObject Type="Embed" ProgID="Word.Document.12" ShapeID="_x0000_i1037" DrawAspect="Content" ObjectID="_1685543592" r:id="rId19">
             <o:FieldCodes>\s</o:FieldCodes>
           </o:OLEObject>
         </w:object>
@@ -603,10 +654,7 @@
         </w:numPr>
       </w:pPr>
       <w:r>
-        <w:t>Navigate</w:t>
-      </w:r>
-      <w:r>
-        <w:t xml:space="preserve"> </w:t>
+        <w:t xml:space="preserve">Navigate </w:t>
       </w:r>
       <w:r>
         <w:t xml:space="preserve">to a </w:t>
@@ -623,10 +671,14 @@
     <w:p>
       <w:r>
         <w:object w:dxaOrig="9360" w:dyaOrig="418" w14:anchorId="0F62D52D">
-          <v:shape id="_x0000_i1036" type="#_x0000_t75" style="width:468pt;height:20.65pt" o:ole="" filled="t" fillcolor="#e7e6e6 [3214]">
+          <v:shape id="_x0000_i1027" type="#_x0000_t75" style="width:468pt;height:20.4pt" o:ole="" o:bordertopcolor="yellow pure" o:borderleftcolor="yellow pure" o:borderbottomcolor="yellow pure" o:borderrightcolor="yellow pure" filled="t" fillcolor="#e7e6e6 [3214]">
             <v:imagedata r:id="rId21" o:title=""/>
+            <w10:bordertop type="single" width="48"/>
+            <w10:borderleft type="single" width="48"/>
+            <w10:borderbottom type="single" width="48"/>
+            <w10:borderright type="single" width="48"/>
           </v:shape>
-          <o:OLEObject Type="Embed" ProgID="Word.Document.12" ShapeID="_x0000_i1036" DrawAspect="Content" ObjectID="_1685372970" r:id="rId22">
+          <o:OLEObject Type="Embed" ProgID="Word.Document.12" ShapeID="_x0000_i1027" DrawAspect="Content" ObjectID="_1685543593" r:id="rId22">
             <o:FieldCodes>\s</o:FieldCodes>
           </o:OLEObject>
         </w:object>
@@ -635,12 +687,15 @@
     <w:p>
       <w:pPr>
         <w:pStyle w:val="ListParagraph"/>
+        <w:keepNext/>
+        <w:keepLines/>
         <w:numPr>
           <w:ilvl w:val="0"/>
           <w:numId w:val="2"/>
         </w:numPr>
       </w:pPr>
       <w:r>
+        <w:lastRenderedPageBreak/>
         <w:t>Run the following command to start Jupyter</w:t>
       </w:r>
       <w:r>
@@ -656,12 +711,20 @@
     <w:bookmarkStart w:id="4" w:name="_MON_1685363352"/>
     <w:bookmarkEnd w:id="4"/>
     <w:p>
+      <w:pPr>
+        <w:keepNext/>
+        <w:keepLines/>
+      </w:pPr>
       <w:r>
         <w:object w:dxaOrig="9360" w:dyaOrig="438" w14:anchorId="2BD33FB5">
-          <v:shape id="_x0000_i1037" type="#_x0000_t75" style="width:468pt;height:22pt" o:ole="" filled="t" fillcolor="#e7e6e6 [3214]">
+          <v:shape id="_x0000_i1028" type="#_x0000_t75" style="width:468pt;height:22.2pt" o:ole="" o:bordertopcolor="yellow pure" o:borderleftcolor="yellow pure" o:borderbottomcolor="yellow pure" o:borderrightcolor="yellow pure" filled="t" fillcolor="#e7e6e6 [3214]">
             <v:imagedata r:id="rId23" o:title=""/>
+            <w10:bordertop type="single" width="48"/>
+            <w10:borderleft type="single" width="48"/>
+            <w10:borderbottom type="single" width="48"/>
+            <w10:borderright type="single" width="48"/>
           </v:shape>
-          <o:OLEObject Type="Embed" ProgID="Word.Document.12" ShapeID="_x0000_i1037" DrawAspect="Content" ObjectID="_1685372971" r:id="rId24">
+          <o:OLEObject Type="Embed" ProgID="Word.Document.12" ShapeID="_x0000_i1028" DrawAspect="Content" ObjectID="_1685543594" r:id="rId24">
             <o:FieldCodes>\s</o:FieldCodes>
           </o:OLEObject>
         </w:object>
@@ -669,18 +732,14 @@
     </w:p>
     <w:p>
       <w:pPr>
+        <w:keepNext/>
+        <w:keepLines/>
         <w:rPr>
           <w:noProof/>
         </w:rPr>
       </w:pPr>
       <w:r>
-        <w:t>If your browser doesn’t open the Jupyter hub automatically</w:t>
-      </w:r>
-      <w:r>
-        <w:t xml:space="preserve">, </w:t>
-      </w:r>
-      <w:r>
-        <w:t>visit the notebook link in the console</w:t>
+        <w:t>If your browser doesn’t open the Jupyter hub automatically, visit the notebook link in the console</w:t>
       </w:r>
       <w:r>
         <w:t xml:space="preserve"> with your browser</w:t>
@@ -690,6 +749,10 @@
       </w:r>
     </w:p>
     <w:p>
+      <w:pPr>
+        <w:keepNext/>
+        <w:keepLines/>
+      </w:pPr>
       <w:r>
         <w:rPr>
           <w:noProof/>
@@ -763,13 +826,7 @@
         <w:t xml:space="preserve">New </w:t>
       </w:r>
       <w:r>
-        <w:t>dropdown</w:t>
-      </w:r>
-      <w:r>
-        <w:t xml:space="preserve"> and select a Python version</w:t>
-      </w:r>
-      <w:r>
-        <w:t xml:space="preserve"> to create a new Jupyter notebook.</w:t>
+        <w:t>dropdown and select a Python version to create a new Jupyter notebook.</w:t>
       </w:r>
     </w:p>
     <w:p>
@@ -818,12 +875,15 @@
     <w:p>
       <w:pPr>
         <w:pStyle w:val="ListParagraph"/>
+        <w:keepNext/>
+        <w:keepLines/>
         <w:numPr>
           <w:ilvl w:val="0"/>
           <w:numId w:val="2"/>
         </w:numPr>
       </w:pPr>
       <w:r>
+        <w:lastRenderedPageBreak/>
         <w:t>Import the</w:t>
       </w:r>
       <w:r>
@@ -861,6 +921,10 @@
       </w:r>
     </w:p>
     <w:p>
+      <w:pPr>
+        <w:keepNext/>
+        <w:keepLines/>
+      </w:pPr>
       <w:r>
         <w:rPr>
           <w:noProof/>
@@ -931,10 +995,14 @@
     <w:p>
       <w:r>
         <w:object w:dxaOrig="9360" w:dyaOrig="1448" w14:anchorId="545EAAE5">
-          <v:shape id="_x0000_i1032" type="#_x0000_t75" style="width:468pt;height:72.65pt" o:ole="" filled="t" fillcolor="#cfcdcd [2894]">
+          <v:shape id="_x0000_i1029" type="#_x0000_t75" style="width:468pt;height:72.6pt" o:ole="" o:bordertopcolor="yellow pure" o:borderleftcolor="yellow pure" o:borderbottomcolor="yellow pure" o:borderrightcolor="yellow pure" filled="t" fillcolor="#e7e6e6 [3214]">
             <v:imagedata r:id="rId28" o:title=""/>
+            <w10:bordertop type="single" width="48"/>
+            <w10:borderleft type="single" width="48"/>
+            <w10:borderbottom type="single" width="48"/>
+            <w10:borderright type="single" width="48"/>
           </v:shape>
-          <o:OLEObject Type="Embed" ProgID="Word.Document.12" ShapeID="_x0000_i1032" DrawAspect="Content" ObjectID="_1685372972" r:id="rId29">
+          <o:OLEObject Type="Embed" ProgID="Word.Document.12" ShapeID="_x0000_i1029" DrawAspect="Content" ObjectID="_1685543595" r:id="rId29">
             <o:FieldCodes>\s</o:FieldCodes>
           </o:OLEObject>
         </w:object>
@@ -1006,8 +1074,19 @@
           <w:sz w:val="22"/>
           <w:szCs w:val="22"/>
         </w:rPr>
-        <w:t>to the new_auto_connection</w:t>
-      </w:r>
+        <w:t xml:space="preserve">to the </w:t>
+      </w:r>
+      <w:hyperlink r:id="rId30" w:history="1">
+        <w:r>
+          <w:rPr>
+            <w:rStyle w:val="Hyperlink"/>
+            <w:rFonts w:asciiTheme="minorHAnsi" w:hAnsiTheme="minorHAnsi" w:cstheme="minorHAnsi"/>
+            <w:sz w:val="22"/>
+            <w:szCs w:val="22"/>
+          </w:rPr>
+          <w:t>new_auto_connection()</w:t>
+        </w:r>
+      </w:hyperlink>
       <w:r>
         <w:rPr>
           <w:rFonts w:asciiTheme="minorHAnsi" w:hAnsiTheme="minorHAnsi" w:cstheme="minorHAnsi"/>
@@ -1015,33 +1094,46 @@
           <w:sz w:val="22"/>
           <w:szCs w:val="22"/>
         </w:rPr>
-        <w:t>() function,</w:t>
-      </w:r>
-    </w:p>
-    <w:bookmarkStart w:id="6" w:name="_MON_1685364589"/>
-    <w:bookmarkEnd w:id="6"/>
-    <w:p>
-      <w:pPr>
-        <w:pStyle w:val="NormalWeb"/>
+        <w:t xml:space="preserve"> </w:t>
+      </w:r>
+      <w:r>
         <w:rPr>
           <w:rFonts w:asciiTheme="minorHAnsi" w:hAnsiTheme="minorHAnsi" w:cstheme="minorHAnsi"/>
           <w:color w:val="000000"/>
           <w:sz w:val="22"/>
           <w:szCs w:val="22"/>
         </w:rPr>
-      </w:pPr>
-      <w:r>
+        <w:t>function,</w:t>
+      </w:r>
+    </w:p>
+    <w:bookmarkStart w:id="6" w:name="_MON_1685364589"/>
+    <w:bookmarkEnd w:id="6"/>
+    <w:p>
+      <w:pPr>
+        <w:pStyle w:val="NormalWeb"/>
         <w:rPr>
           <w:rFonts w:asciiTheme="minorHAnsi" w:hAnsiTheme="minorHAnsi" w:cstheme="minorHAnsi"/>
           <w:color w:val="000000"/>
           <w:sz w:val="22"/>
           <w:szCs w:val="22"/>
         </w:rPr>
+      </w:pPr>
+      <w:r>
+        <w:rPr>
+          <w:rFonts w:asciiTheme="minorHAnsi" w:hAnsiTheme="minorHAnsi" w:cstheme="minorHAnsi"/>
+          <w:color w:val="000000"/>
+          <w:sz w:val="22"/>
+          <w:szCs w:val="22"/>
+        </w:rPr>
         <w:object w:dxaOrig="9360" w:dyaOrig="438" w14:anchorId="32041AE0">
-          <v:shape id="_x0000_i1030" type="#_x0000_t75" style="width:468pt;height:22pt" o:ole="" filled="t" fillcolor="#e7e6e6 [3214]">
-            <v:imagedata r:id="rId30" o:title=""/>
+          <v:shape id="_x0000_i1030" type="#_x0000_t75" style="width:468pt;height:22.2pt" o:ole="" o:bordertopcolor="yellow pure" o:borderleftcolor="yellow pure" o:borderbottomcolor="yellow pure" o:borderrightcolor="yellow pure" filled="t" fillcolor="#e7e6e6 [3214]">
+            <v:imagedata r:id="rId31" o:title=""/>
+            <w10:bordertop type="single" width="48"/>
+            <w10:borderleft type="single" width="48"/>
+            <w10:borderbottom type="single" width="48"/>
+            <w10:borderright type="single" width="48"/>
           </v:shape>
-          <o:OLEObject Type="Embed" ProgID="Word.Document.12" ShapeID="_x0000_i1030" DrawAspect="Content" ObjectID="_1685372973" r:id="rId31">
+          <o:OLEObject Type="Embed" ProgID="Word.Document.12" ShapeID="_x0000_i1030" DrawAspect="Content" ObjectID="_1685543596" r:id="rId32">
             <o:FieldCodes>\s</o:FieldCodes>
           </o:OLEObject>
         </w:object>
@@ -1068,7 +1160,6 @@
           <w:sz w:val="22"/>
           <w:szCs w:val="22"/>
         </w:rPr>
-        <w:lastRenderedPageBreak/>
         <w:t xml:space="preserve">Connect to </w:t>
       </w:r>
       <w:r>
@@ -1078,21 +1169,28 @@
           <w:sz w:val="22"/>
           <w:szCs w:val="22"/>
         </w:rPr>
-        <w:t>your Vertica database by passing the name of your auto connection to the change_auto_connection() function.</w:t>
-      </w:r>
-    </w:p>
-    <w:bookmarkStart w:id="7" w:name="_MON_1685364984"/>
-    <w:bookmarkEnd w:id="7"/>
-    <w:p>
-      <w:pPr>
-        <w:pStyle w:val="NormalWeb"/>
+        <w:t xml:space="preserve">your Vertica database by passing the name of your auto connection to the </w:t>
+      </w:r>
+      <w:hyperlink r:id="rId33" w:history="1">
+        <w:r>
+          <w:rPr>
+            <w:rStyle w:val="Hyperlink"/>
+            <w:rFonts w:asciiTheme="minorHAnsi" w:hAnsiTheme="minorHAnsi" w:cstheme="minorHAnsi"/>
+            <w:sz w:val="22"/>
+            <w:szCs w:val="22"/>
+          </w:rPr>
+          <w:t>change_auto_connection()</w:t>
+        </w:r>
+      </w:hyperlink>
+      <w:r>
         <w:rPr>
           <w:rFonts w:asciiTheme="minorHAnsi" w:hAnsiTheme="minorHAnsi" w:cstheme="minorHAnsi"/>
           <w:color w:val="000000"/>
           <w:sz w:val="22"/>
           <w:szCs w:val="22"/>
         </w:rPr>
-      </w:pPr>
+        <w:t xml:space="preserve"> </w:t>
+      </w:r>
       <w:r>
         <w:rPr>
           <w:rFonts w:asciiTheme="minorHAnsi" w:hAnsiTheme="minorHAnsi" w:cstheme="minorHAnsi"/>
@@ -1100,11 +1198,37 @@
           <w:sz w:val="22"/>
           <w:szCs w:val="22"/>
         </w:rPr>
+        <w:t>function.</w:t>
+      </w:r>
+    </w:p>
+    <w:bookmarkStart w:id="7" w:name="_MON_1685364984"/>
+    <w:bookmarkEnd w:id="7"/>
+    <w:p>
+      <w:pPr>
+        <w:pStyle w:val="NormalWeb"/>
+        <w:rPr>
+          <w:rFonts w:asciiTheme="minorHAnsi" w:hAnsiTheme="minorHAnsi" w:cstheme="minorHAnsi"/>
+          <w:color w:val="000000"/>
+          <w:sz w:val="22"/>
+          <w:szCs w:val="22"/>
+        </w:rPr>
+      </w:pPr>
+      <w:r>
+        <w:rPr>
+          <w:rFonts w:asciiTheme="minorHAnsi" w:hAnsiTheme="minorHAnsi" w:cstheme="minorHAnsi"/>
+          <w:color w:val="000000"/>
+          <w:sz w:val="22"/>
+          <w:szCs w:val="22"/>
+        </w:rPr>
         <w:object w:dxaOrig="9360" w:dyaOrig="438" w14:anchorId="57490C8A">
-          <v:shape id="_x0000_i1031" type="#_x0000_t75" style="width:468pt;height:22pt" o:ole="" filled="t" fillcolor="#e7e6e6 [3214]">
-            <v:imagedata r:id="rId32" o:title=""/>
+          <v:shape id="_x0000_i1031" type="#_x0000_t75" style="width:468pt;height:22.2pt" o:ole="" o:bordertopcolor="yellow pure" o:borderleftcolor="yellow pure" o:borderbottomcolor="yellow pure" o:borderrightcolor="yellow pure" filled="t" fillcolor="#e7e6e6 [3214]">
+            <v:imagedata r:id="rId34" o:title=""/>
+            <w10:bordertop type="single" width="48"/>
+            <w10:borderleft type="single" width="48"/>
+            <w10:borderbottom type="single" width="48"/>
+            <w10:borderright type="single" width="48"/>
           </v:shape>
-          <o:OLEObject Type="Embed" ProgID="Word.Document.12" ShapeID="_x0000_i1031" DrawAspect="Content" ObjectID="_1685372974" r:id="rId33">
+          <o:OLEObject Type="Embed" ProgID="Word.Document.12" ShapeID="_x0000_i1031" DrawAspect="Content" ObjectID="_1685543597" r:id="rId35">
             <o:FieldCodes>\s</o:FieldCodes>
           </o:OLEObject>
         </w:object>
@@ -1112,9 +1236,28 @@
     </w:p>
     <w:p>
       <w:pPr>
+        <w:rPr>
+          <w:rFonts w:eastAsia="Times New Roman" w:cstheme="minorHAnsi"/>
+          <w:color w:val="000000"/>
+          <w:lang w:val="en-GB" w:eastAsia="en-GB"/>
+        </w:rPr>
+      </w:pPr>
+      <w:r>
+        <w:rPr>
+          <w:rFonts w:cstheme="minorHAnsi"/>
+          <w:color w:val="000000"/>
+        </w:rPr>
+        <w:br w:type="page"/>
+      </w:r>
+    </w:p>
+    <w:p>
+      <w:pPr>
         <w:pStyle w:val="Heading2"/>
       </w:pPr>
-      <w:r>
+      <w:bookmarkStart w:id="8" w:name="_Manually_Adding_&quot;Scripts&quot;"/>
+      <w:bookmarkEnd w:id="8"/>
+      <w:r>
+        <w:lastRenderedPageBreak/>
         <w:t xml:space="preserve">Manually Adding </w:t>
       </w:r>
       <w:r>
@@ -1220,7 +1363,7 @@
           <w:noProof/>
         </w:rPr>
         <w:drawing>
-          <wp:inline distT="0" distB="0" distL="0" distR="0" wp14:anchorId="754D365C" wp14:editId="0EDCAF4C">
+          <wp:inline distT="0" distB="0" distL="0" distR="0" wp14:anchorId="754D365C" wp14:editId="6A47452E">
             <wp:extent cx="3623733" cy="3811839"/>
             <wp:effectExtent l="0" t="0" r="0" b="0"/>
             <wp:docPr id="30" name="Picture 30"/>
@@ -1237,7 +1380,7 @@
                     </pic:cNvPicPr>
                   </pic:nvPicPr>
                   <pic:blipFill>
-                    <a:blip r:embed="rId34">
+                    <a:blip r:embed="rId36">
                       <a:extLst>
                         <a:ext uri="{28A0092B-C50C-407E-A947-70E740481C1C}">
                           <a14:useLocalDpi xmlns:a14="http://schemas.microsoft.com/office/drawing/2010/main" val="0"/>
@@ -1252,7 +1395,7 @@
                   <pic:spPr bwMode="auto">
                     <a:xfrm>
                       <a:off x="0" y="0"/>
-                      <a:ext cx="3643106" cy="3832218"/>
+                      <a:ext cx="3623733" cy="3811839"/>
                     </a:xfrm>
                     <a:prstGeom prst="rect">
                       <a:avLst/>
@@ -1328,9 +1471,9 @@
           <w:noProof/>
         </w:rPr>
         <w:drawing>
-          <wp:inline distT="0" distB="0" distL="0" distR="0" wp14:anchorId="2076269A" wp14:editId="20EAE4BF">
-            <wp:extent cx="2819400" cy="3117859"/>
-            <wp:effectExtent l="0" t="0" r="0" b="6350"/>
+          <wp:inline distT="0" distB="0" distL="0" distR="0" wp14:anchorId="2076269A" wp14:editId="0B83418B">
+            <wp:extent cx="3627120" cy="4011083"/>
+            <wp:effectExtent l="0" t="0" r="0" b="8890"/>
             <wp:docPr id="32" name="Picture 32"/>
             <wp:cNvGraphicFramePr>
               <a:graphicFrameLocks xmlns:a="http://schemas.openxmlformats.org/drawingml/2006/main" noChangeAspect="1"/>
@@ -1345,7 +1488,7 @@
                     </pic:cNvPicPr>
                   </pic:nvPicPr>
                   <pic:blipFill>
-                    <a:blip r:embed="rId35">
+                    <a:blip r:embed="rId37">
                       <a:extLst>
                         <a:ext uri="{28A0092B-C50C-407E-A947-70E740481C1C}">
                           <a14:useLocalDpi xmlns:a14="http://schemas.microsoft.com/office/drawing/2010/main" val="0"/>
@@ -1360,7 +1503,7 @@
                   <pic:spPr bwMode="auto">
                     <a:xfrm>
                       <a:off x="0" y="0"/>
-                      <a:ext cx="2831012" cy="3130700"/>
+                      <a:ext cx="3627120" cy="4011083"/>
                     </a:xfrm>
                     <a:prstGeom prst="rect">
                       <a:avLst/>
@@ -1420,15 +1563,19 @@
         <w:t>. This entry might look something like:</w:t>
       </w:r>
     </w:p>
-    <w:bookmarkStart w:id="8" w:name="_MON_1685360295"/>
-    <w:bookmarkEnd w:id="8"/>
+    <w:bookmarkStart w:id="9" w:name="_MON_1685360295"/>
+    <w:bookmarkEnd w:id="9"/>
     <w:p>
       <w:r>
         <w:object w:dxaOrig="9360" w:dyaOrig="438" w14:anchorId="5FA70E9F">
-          <v:shape id="_x0000_i1038" type="#_x0000_t75" style="width:468pt;height:22pt" o:ole="" filled="t" fillcolor="#e7e6e6 [3214]">
-            <v:imagedata r:id="rId36" o:title=""/>
+          <v:shape id="_x0000_i1032" type="#_x0000_t75" style="width:468pt;height:22.2pt" o:ole="" o:bordertopcolor="yellow pure" o:borderleftcolor="yellow pure" o:borderbottomcolor="yellow pure" o:borderrightcolor="yellow pure" filled="t" fillcolor="#e7e6e6 [3214]">
+            <v:imagedata r:id="rId38" o:title=""/>
+            <w10:bordertop type="single" width="48"/>
+            <w10:borderleft type="single" width="48"/>
+            <w10:borderbottom type="single" width="48"/>
+            <w10:borderright type="single" width="48"/>
           </v:shape>
-          <o:OLEObject Type="Embed" ProgID="Word.Document.12" ShapeID="_x0000_i1038" DrawAspect="Content" ObjectID="_1685372975" r:id="rId37">
+          <o:OLEObject Type="Embed" ProgID="Word.Document.12" ShapeID="_x0000_i1032" DrawAspect="Content" ObjectID="_1685543598" r:id="rId39">
             <o:FieldCodes>\s</o:FieldCodes>
           </o:OLEObject>
         </w:object>
@@ -1447,10 +1594,16 @@
       </w:r>
     </w:p>
     <w:p>
+      <w:r>
+        <w:br w:type="page"/>
+      </w:r>
+    </w:p>
+    <w:p>
       <w:pPr>
         <w:pStyle w:val="Heading1"/>
       </w:pPr>
       <w:r>
+        <w:lastRenderedPageBreak/>
         <w:t>Explore VerticaPy</w:t>
       </w:r>
     </w:p>
@@ -1493,9 +1646,18 @@
         <w:t>Run the following to l</w:t>
       </w:r>
       <w:r>
-        <w:t xml:space="preserve">oad the "titanic" dataset into the </w:t>
-      </w:r>
-      <w:hyperlink r:id="rId38" w:history="1">
+        <w:t xml:space="preserve">oad the </w:t>
+      </w:r>
+      <w:r>
+        <w:rPr>
+          <w:b/>
+        </w:rPr>
+        <w:t>titanic</w:t>
+      </w:r>
+      <w:r>
+        <w:t xml:space="preserve"> dataset into the </w:t>
+      </w:r>
+      <w:hyperlink r:id="rId40" w:history="1">
         <w:r>
           <w:rPr>
             <w:rStyle w:val="Hyperlink"/>
@@ -1507,15 +1669,19 @@
         <w:t>:</w:t>
       </w:r>
     </w:p>
-    <w:bookmarkStart w:id="9" w:name="_MON_1685365342"/>
-    <w:bookmarkEnd w:id="9"/>
+    <w:bookmarkStart w:id="10" w:name="_MON_1685365342"/>
+    <w:bookmarkEnd w:id="10"/>
     <w:p>
       <w:r>
         <w:object w:dxaOrig="9360" w:dyaOrig="675" w14:anchorId="7ACADFCB">
-          <v:shape id="_x0000_i1025" type="#_x0000_t75" style="width:468pt;height:34pt" o:ole="" filled="t" fillcolor="#e7e6e6 [3214]">
-            <v:imagedata r:id="rId39" o:title=""/>
+          <v:shape id="_x0000_i1038" type="#_x0000_t75" style="width:468pt;height:34.2pt" o:ole="" o:bordertopcolor="yellow pure" o:borderleftcolor="yellow pure" o:borderbottomcolor="yellow pure" o:borderrightcolor="yellow pure" filled="t" fillcolor="#e7e6e6 [3214]">
+            <v:imagedata r:id="rId41" o:title=""/>
+            <w10:bordertop type="single" width="48"/>
+            <w10:borderleft type="single" width="48"/>
+            <w10:borderbottom type="single" width="48"/>
+            <w10:borderright type="single" width="48"/>
           </v:shape>
-          <o:OLEObject Type="Embed" ProgID="Word.Document.12" ShapeID="_x0000_i1025" DrawAspect="Content" ObjectID="_1685372976" r:id="rId40">
+          <o:OLEObject Type="Embed" ProgID="Word.Document.12" ShapeID="_x0000_i1038" DrawAspect="Content" ObjectID="_1685543599" r:id="rId42">
             <o:FieldCodes>\s</o:FieldCodes>
           </o:OLEObject>
         </w:object>
@@ -1527,7 +1693,6 @@
         <w:keepLines/>
       </w:pPr>
       <w:r>
-        <w:lastRenderedPageBreak/>
         <w:t xml:space="preserve">You can </w:t>
       </w:r>
       <w:r>
@@ -1540,8 +1705,8 @@
         <w:t>with the following:</w:t>
       </w:r>
     </w:p>
-    <w:bookmarkStart w:id="10" w:name="_MON_1685366132"/>
-    <w:bookmarkEnd w:id="10"/>
+    <w:bookmarkStart w:id="11" w:name="_MON_1685366132"/>
+    <w:bookmarkEnd w:id="11"/>
     <w:p>
       <w:pPr>
         <w:keepNext/>
@@ -1549,10 +1714,14 @@
       </w:pPr>
       <w:r>
         <w:object w:dxaOrig="9360" w:dyaOrig="418" w14:anchorId="5C72E28F">
-          <v:shape id="_x0000_i1026" type="#_x0000_t75" style="width:468pt;height:20.65pt" o:ole="" filled="t" fillcolor="#e7e6e6 [3214]">
-            <v:imagedata r:id="rId41" o:title=""/>
+          <v:shape id="_x0000_i1033" type="#_x0000_t75" style="width:468pt;height:20.4pt" o:ole="" o:bordertopcolor="yellow pure" o:borderleftcolor="yellow pure" o:borderbottomcolor="yellow pure" o:borderrightcolor="yellow pure" filled="t" fillcolor="#e7e6e6 [3214]">
+            <v:imagedata r:id="rId43" o:title=""/>
+            <w10:bordertop type="single" width="48"/>
+            <w10:borderleft type="single" width="48"/>
+            <w10:borderbottom type="single" width="48"/>
+            <w10:borderright type="single" width="48"/>
           </v:shape>
-          <o:OLEObject Type="Embed" ProgID="Word.Document.12" ShapeID="_x0000_i1026" DrawAspect="Content" ObjectID="_1685372977" r:id="rId42">
+          <o:OLEObject Type="Embed" ProgID="Word.Document.12" ShapeID="_x0000_i1033" DrawAspect="Content" ObjectID="_1685543600" r:id="rId44">
             <o:FieldCodes>\s</o:FieldCodes>
           </o:OLEObject>
         </w:object>
@@ -1585,7 +1754,7 @@
                     </pic:cNvPicPr>
                   </pic:nvPicPr>
                   <pic:blipFill>
-                    <a:blip r:embed="rId43">
+                    <a:blip r:embed="rId45">
                       <a:extLst>
                         <a:ext uri="{28A0092B-C50C-407E-A947-70E740481C1C}">
                           <a14:useLocalDpi xmlns:a14="http://schemas.microsoft.com/office/drawing/2010/main" val="0"/>
@@ -1618,10 +1787,16 @@
       </w:r>
     </w:p>
     <w:p>
+      <w:r>
+        <w:br w:type="page"/>
+      </w:r>
+    </w:p>
+    <w:p>
       <w:pPr>
         <w:pStyle w:val="Heading2"/>
       </w:pPr>
       <w:r>
+        <w:lastRenderedPageBreak/>
         <w:t>Querying with SQL Syntax</w:t>
       </w:r>
     </w:p>
@@ -1630,12 +1805,9 @@
         <w:t xml:space="preserve">VerticaPy automatically converts </w:t>
       </w:r>
       <w:r>
-        <w:t xml:space="preserve">our Python commands to SQL queries, but we can also use SQL queries directly with </w:t>
-      </w:r>
-      <w:r>
-        <w:t xml:space="preserve">the built-in </w:t>
-      </w:r>
-      <w:hyperlink r:id="rId44" w:history="1">
+        <w:t xml:space="preserve">our Python commands to SQL queries, but we can also use SQL queries directly with the built-in </w:t>
+      </w:r>
+      <w:hyperlink r:id="rId46" w:history="1">
         <w:r>
           <w:rPr>
             <w:rStyle w:val="Hyperlink"/>
@@ -1660,14 +1832,23 @@
         <w:t xml:space="preserve">uery </w:t>
       </w:r>
       <w:r>
-        <w:t>for 10 rows from the "titanic"</w:t>
+        <w:t>for 10 rows from the "</w:t>
+      </w:r>
+      <w:r>
+        <w:rPr>
+          <w:b/>
+        </w:rPr>
+        <w:t>titanic</w:t>
+      </w:r>
+      <w:r>
+        <w:t>"</w:t>
       </w:r>
       <w:r>
         <w:t xml:space="preserve"> table: </w:t>
       </w:r>
     </w:p>
-    <w:bookmarkStart w:id="11" w:name="_MON_1685366338"/>
-    <w:bookmarkEnd w:id="11"/>
+    <w:bookmarkStart w:id="12" w:name="_MON_1685366338"/>
+    <w:bookmarkEnd w:id="12"/>
     <w:p>
       <w:pPr>
         <w:rPr>
@@ -1679,10 +1860,14 @@
           <w:rStyle w:val="Hyperlink"/>
         </w:rPr>
         <w:object w:dxaOrig="9360" w:dyaOrig="675" w14:anchorId="3B7D2DB7">
-          <v:shape id="_x0000_i1027" type="#_x0000_t75" style="width:468pt;height:34pt" o:ole="" filled="t" fillcolor="#e7e6e6 [3214]">
-            <v:imagedata r:id="rId45" o:title=""/>
+          <v:shape id="_x0000_i1034" type="#_x0000_t75" style="width:468pt;height:34.2pt" o:ole="" o:bordertopcolor="yellow pure" o:borderleftcolor="yellow pure" o:borderbottomcolor="yellow pure" o:borderrightcolor="yellow pure" filled="t" fillcolor="#e7e6e6 [3214]">
+            <v:imagedata r:id="rId47" o:title=""/>
+            <w10:bordertop type="single" width="48"/>
+            <w10:borderleft type="single" width="48"/>
+            <w10:borderbottom type="single" width="48"/>
+            <w10:borderright type="single" width="48"/>
           </v:shape>
-          <o:OLEObject Type="Embed" ProgID="Word.Document.12" ShapeID="_x0000_i1027" DrawAspect="Content" ObjectID="_1685372978" r:id="rId46">
+          <o:OLEObject Type="Embed" ProgID="Word.Document.12" ShapeID="_x0000_i1034" DrawAspect="Content" ObjectID="_1685543601" r:id="rId48">
             <o:FieldCodes>\s</o:FieldCodes>
           </o:OLEObject>
         </w:object>
@@ -1711,7 +1896,7 @@
                     </pic:cNvPicPr>
                   </pic:nvPicPr>
                   <pic:blipFill>
-                    <a:blip r:embed="rId47">
+                    <a:blip r:embed="rId49">
                       <a:extLst>
                         <a:ext uri="{28A0092B-C50C-407E-A947-70E740481C1C}">
                           <a14:useLocalDpi xmlns:a14="http://schemas.microsoft.com/office/drawing/2010/main" val="0"/>
@@ -1766,15 +1951,19 @@
         <w:t>" table:</w:t>
       </w:r>
     </w:p>
-    <w:bookmarkStart w:id="12" w:name="_MON_1685366608"/>
-    <w:bookmarkEnd w:id="12"/>
+    <w:bookmarkStart w:id="13" w:name="_MON_1685366608"/>
+    <w:bookmarkEnd w:id="13"/>
     <w:p>
       <w:r>
         <w:object w:dxaOrig="9360" w:dyaOrig="933" w14:anchorId="3C7D40F5">
-          <v:shape id="_x0000_i1028" type="#_x0000_t75" style="width:468pt;height:46.65pt" o:ole="" filled="t" fillcolor="#e7e6e6 [3214]">
-            <v:imagedata r:id="rId48" o:title=""/>
+          <v:shape id="_x0000_i1035" type="#_x0000_t75" style="width:468pt;height:46.8pt" o:ole="" o:bordertopcolor="yellow pure" o:borderleftcolor="yellow pure" o:borderbottomcolor="yellow pure" o:borderrightcolor="yellow pure" filled="t" fillcolor="#e7e6e6 [3214]">
+            <v:imagedata r:id="rId50" o:title=""/>
+            <w10:bordertop type="single" width="48"/>
+            <w10:borderleft type="single" width="48"/>
+            <w10:borderbottom type="single" width="48"/>
+            <w10:borderright type="single" width="48"/>
           </v:shape>
-          <o:OLEObject Type="Embed" ProgID="Word.Document.12" ShapeID="_x0000_i1028" DrawAspect="Content" ObjectID="_1685372979" r:id="rId49">
+          <o:OLEObject Type="Embed" ProgID="Word.Document.12" ShapeID="_x0000_i1035" DrawAspect="Content" ObjectID="_1685543602" r:id="rId51">
             <o:FieldCodes>\s</o:FieldCodes>
           </o:OLEObject>
         </w:object>
@@ -1801,7 +1990,7 @@
                     </pic:cNvPicPr>
                   </pic:nvPicPr>
                   <pic:blipFill>
-                    <a:blip r:embed="rId50">
+                    <a:blip r:embed="rId52">
                       <a:extLst>
                         <a:ext uri="{28A0092B-C50C-407E-A947-70E740481C1C}">
                           <a14:useLocalDpi xmlns:a14="http://schemas.microsoft.com/office/drawing/2010/main" val="0"/>
@@ -1874,7 +2063,7 @@
       <w:r>
         <w:t xml:space="preserve"> we use SQL's </w:t>
       </w:r>
-      <w:hyperlink r:id="rId51" w:history="1">
+      <w:hyperlink r:id="rId53" w:history="1">
         <w:r>
           <w:rPr>
             <w:rStyle w:val="Hyperlink"/>
@@ -1892,16 +2081,34 @@
         <w:t>function call, this returns the result in a table.</w:t>
       </w:r>
     </w:p>
+    <w:bookmarkStart w:id="14" w:name="_MON_1685543050"/>
+    <w:bookmarkEnd w:id="14"/>
+    <w:p>
+      <w:r>
+        <w:object w:dxaOrig="9360" w:dyaOrig="675" w14:anchorId="29BC4ED7">
+          <v:shape id="_x0000_i1039" type="#_x0000_t75" style="width:468pt;height:33.6pt" o:ole="" o:bordertopcolor="yellow pure" o:borderleftcolor="yellow pure" o:borderbottomcolor="yellow pure" o:borderrightcolor="yellow pure" filled="t" fillcolor="#e7e6e6 [3214]">
+            <v:imagedata r:id="rId54" o:title=""/>
+            <w10:bordertop type="single" width="48"/>
+            <w10:borderleft type="single" width="48"/>
+            <w10:borderbottom type="single" width="48"/>
+            <w10:borderright type="single" width="48"/>
+          </v:shape>
+          <o:OLEObject Type="Embed" ProgID="Word.Document.12" ShapeID="_x0000_i1039" DrawAspect="Content" ObjectID="_1685543603" r:id="rId55">
+            <o:FieldCodes>\s</o:FieldCodes>
+          </o:OLEObject>
+        </w:object>
+      </w:r>
+    </w:p>
     <w:p>
       <w:r>
         <w:rPr>
           <w:noProof/>
         </w:rPr>
         <w:drawing>
-          <wp:inline distT="0" distB="0" distL="0" distR="0" wp14:anchorId="208B9050" wp14:editId="5DD1773C">
-            <wp:extent cx="3870871" cy="2159000"/>
+          <wp:inline distT="0" distB="0" distL="0" distR="0" wp14:anchorId="527846F4" wp14:editId="48484F43">
+            <wp:extent cx="3147060" cy="1242261"/>
             <wp:effectExtent l="0" t="0" r="0" b="0"/>
-            <wp:docPr id="26" name="Picture 26"/>
+            <wp:docPr id="3" name="Picture 3"/>
             <wp:cNvGraphicFramePr>
               <a:graphicFrameLocks xmlns:a="http://schemas.openxmlformats.org/drawingml/2006/main" noChangeAspect="1"/>
             </wp:cNvGraphicFramePr>
@@ -1909,13 +2116,13 @@
               <a:graphicData uri="http://schemas.openxmlformats.org/drawingml/2006/picture">
                 <pic:pic xmlns:pic="http://schemas.openxmlformats.org/drawingml/2006/picture">
                   <pic:nvPicPr>
-                    <pic:cNvPr id="0" name="Picture 218"/>
+                    <pic:cNvPr id="0" name="Picture 65"/>
                     <pic:cNvPicPr>
                       <a:picLocks noChangeAspect="1" noChangeArrowheads="1"/>
                     </pic:cNvPicPr>
                   </pic:nvPicPr>
                   <pic:blipFill>
-                    <a:blip r:embed="rId52">
+                    <a:blip r:embed="rId56">
                       <a:extLst>
                         <a:ext uri="{28A0092B-C50C-407E-A947-70E740481C1C}">
                           <a14:useLocalDpi xmlns:a14="http://schemas.microsoft.com/office/drawing/2010/main" val="0"/>
@@ -1930,7 +2137,7 @@
                   <pic:spPr bwMode="auto">
                     <a:xfrm>
                       <a:off x="0" y="0"/>
-                      <a:ext cx="3985937" cy="2223179"/>
+                      <a:ext cx="3172628" cy="1252354"/>
                     </a:xfrm>
                     <a:prstGeom prst="rect">
                       <a:avLst/>
@@ -1960,24 +2167,12 @@
       <w:r>
         <w:t xml:space="preserve"> we use the </w:t>
       </w:r>
-      <w:hyperlink r:id="rId53" w:history="1">
+      <w:hyperlink r:id="rId57" w:history="1">
         <w:r>
           <w:rPr>
             <w:rStyle w:val="Hyperlink"/>
           </w:rPr>
-          <w:t>vDataFra</w:t>
-        </w:r>
-        <w:r>
-          <w:rPr>
-            <w:rStyle w:val="Hyperlink"/>
-          </w:rPr>
-          <w:t>m</w:t>
-        </w:r>
-        <w:r>
-          <w:rPr>
-            <w:rStyle w:val="Hyperlink"/>
-          </w:rPr>
-          <w:t>e.avg()</w:t>
+          <w:t>vDataFrame.avg()</w:t>
         </w:r>
       </w:hyperlink>
       <w:r>
@@ -1992,16 +2187,35 @@
         <w:t>The calculated average, however, is identical, because it all boils down to the same query passed to the database.</w:t>
       </w:r>
     </w:p>
-    <w:p>
+    <w:bookmarkStart w:id="15" w:name="_MON_1685543222"/>
+    <w:bookmarkEnd w:id="15"/>
+    <w:p>
+      <w:r>
+        <w:object w:dxaOrig="9360" w:dyaOrig="418" w14:anchorId="03821A28">
+          <v:shape id="_x0000_i1040" type="#_x0000_t75" style="width:468pt;height:21pt" o:ole="" o:bordertopcolor="yellow pure" o:borderleftcolor="yellow pure" o:borderbottomcolor="yellow pure" o:borderrightcolor="yellow pure" filled="t" fillcolor="#e7e6e6 [3214]">
+            <v:imagedata r:id="rId58" o:title=""/>
+            <w10:bordertop type="single" width="48"/>
+            <w10:borderleft type="single" width="48"/>
+            <w10:borderbottom type="single" width="48"/>
+            <w10:borderright type="single" width="48"/>
+          </v:shape>
+          <o:OLEObject Type="Embed" ProgID="Word.Document.12" ShapeID="_x0000_i1040" DrawAspect="Content" ObjectID="_1685543604" r:id="rId59">
+            <o:FieldCodes>\s</o:FieldCodes>
+          </o:OLEObject>
+        </w:object>
+      </w:r>
+      <w:r>
+        <w:t xml:space="preserve"> </w:t>
+      </w:r>
       <w:r>
         <w:rPr>
           <w:noProof/>
         </w:rPr>
         <w:drawing>
-          <wp:inline distT="0" distB="0" distL="0" distR="0" wp14:anchorId="682469B3" wp14:editId="07E3348E">
-            <wp:extent cx="4013200" cy="666645"/>
-            <wp:effectExtent l="0" t="0" r="0" b="635"/>
-            <wp:docPr id="27" name="Picture 27"/>
+          <wp:inline distT="0" distB="0" distL="0" distR="0" wp14:anchorId="63818B18" wp14:editId="3BB6F346">
+            <wp:extent cx="3246120" cy="379272"/>
+            <wp:effectExtent l="0" t="0" r="0" b="1905"/>
+            <wp:docPr id="5" name="Picture 5"/>
             <wp:cNvGraphicFramePr>
               <a:graphicFrameLocks xmlns:a="http://schemas.openxmlformats.org/drawingml/2006/main" noChangeAspect="1"/>
             </wp:cNvGraphicFramePr>
@@ -2009,13 +2223,13 @@
               <a:graphicData uri="http://schemas.openxmlformats.org/drawingml/2006/picture">
                 <pic:pic xmlns:pic="http://schemas.openxmlformats.org/drawingml/2006/picture">
                   <pic:nvPicPr>
-                    <pic:cNvPr id="0" name="Picture 219"/>
+                    <pic:cNvPr id="0" name="Picture 66"/>
                     <pic:cNvPicPr>
                       <a:picLocks noChangeAspect="1" noChangeArrowheads="1"/>
                     </pic:cNvPicPr>
                   </pic:nvPicPr>
                   <pic:blipFill>
-                    <a:blip r:embed="rId54">
+                    <a:blip r:embed="rId60">
                       <a:extLst>
                         <a:ext uri="{28A0092B-C50C-407E-A947-70E740481C1C}">
                           <a14:useLocalDpi xmlns:a14="http://schemas.microsoft.com/office/drawing/2010/main" val="0"/>
@@ -2030,7 +2244,7 @@
                   <pic:spPr bwMode="auto">
                     <a:xfrm>
                       <a:off x="0" y="0"/>
-                      <a:ext cx="4126749" cy="685507"/>
+                      <a:ext cx="3361607" cy="392765"/>
                     </a:xfrm>
                     <a:prstGeom prst="rect">
                       <a:avLst/>
@@ -2049,12 +2263,6 @@
     </w:p>
     <w:p>
       <w:r>
-        <w:lastRenderedPageBreak/>
-        <w:t xml:space="preserve"> </w:t>
-      </w:r>
-    </w:p>
-    <w:p>
-      <w:r>
         <w:t>A basic data exploration exercise m</w:t>
       </w:r>
       <w:r>
@@ -2066,7 +2274,7 @@
       <w:r>
         <w:t xml:space="preserve">You can calculate and create a heatmap of these correlations with the </w:t>
       </w:r>
-      <w:hyperlink r:id="rId55" w:history="1">
+      <w:hyperlink r:id="rId61" w:history="1">
         <w:r>
           <w:rPr>
             <w:rStyle w:val="Hyperlink"/>
@@ -2077,15 +2285,33 @@
       <w:r>
         <w:t xml:space="preserve"> method.</w:t>
       </w:r>
+    </w:p>
+    <w:bookmarkStart w:id="16" w:name="_MON_1685543322"/>
+    <w:bookmarkEnd w:id="16"/>
+    <w:p>
+      <w:r>
+        <w:object w:dxaOrig="9360" w:dyaOrig="418" w14:anchorId="4EA14131">
+          <v:shape id="_x0000_i1041" type="#_x0000_t75" style="width:468pt;height:21pt" o:ole="" o:bordertopcolor="yellow pure" o:borderleftcolor="yellow pure" o:borderbottomcolor="yellow pure" o:borderrightcolor="yellow pure" filled="t" fillcolor="#e7e6e6 [3214]">
+            <v:imagedata r:id="rId62" o:title=""/>
+            <w10:bordertop type="single" width="48"/>
+            <w10:borderleft type="single" width="48"/>
+            <w10:borderbottom type="single" width="48"/>
+            <w10:borderright type="single" width="48"/>
+          </v:shape>
+          <o:OLEObject Type="Embed" ProgID="Word.Document.12" ShapeID="_x0000_i1041" DrawAspect="Content" ObjectID="_1685543605" r:id="rId63">
+            <o:FieldCodes>\s</o:FieldCodes>
+          </o:OLEObject>
+        </w:object>
+      </w:r>
       <w:r>
         <w:rPr>
           <w:noProof/>
         </w:rPr>
         <w:drawing>
-          <wp:inline distT="0" distB="0" distL="0" distR="0" wp14:anchorId="594E69CE" wp14:editId="78CA6ED0">
-            <wp:extent cx="4670790" cy="5438775"/>
-            <wp:effectExtent l="0" t="0" r="0" b="0"/>
-            <wp:docPr id="17" name="Picture 17" descr="Chart, waterfall chart, treemap chart&#10;&#10;Description automatically generated"/>
+          <wp:inline distT="0" distB="0" distL="0" distR="0" wp14:anchorId="5FBE2E8B" wp14:editId="5C9214B8">
+            <wp:extent cx="5052060" cy="6035345"/>
+            <wp:effectExtent l="0" t="0" r="0" b="3810"/>
+            <wp:docPr id="6" name="Picture 6"/>
             <wp:cNvGraphicFramePr>
               <a:graphicFrameLocks xmlns:a="http://schemas.openxmlformats.org/drawingml/2006/main" noChangeAspect="1"/>
             </wp:cNvGraphicFramePr>
@@ -2093,23 +2319,36 @@
               <a:graphicData uri="http://schemas.openxmlformats.org/drawingml/2006/picture">
                 <pic:pic xmlns:pic="http://schemas.openxmlformats.org/drawingml/2006/picture">
                   <pic:nvPicPr>
-                    <pic:cNvPr id="1" name=""/>
-                    <pic:cNvPicPr/>
+                    <pic:cNvPr id="0" name="Picture 78"/>
+                    <pic:cNvPicPr>
+                      <a:picLocks noChangeAspect="1" noChangeArrowheads="1"/>
+                    </pic:cNvPicPr>
                   </pic:nvPicPr>
                   <pic:blipFill>
-                    <a:blip r:embed="rId56"/>
+                    <a:blip r:embed="rId64">
+                      <a:extLst>
+                        <a:ext uri="{28A0092B-C50C-407E-A947-70E740481C1C}">
+                          <a14:useLocalDpi xmlns:a14="http://schemas.microsoft.com/office/drawing/2010/main" val="0"/>
+                        </a:ext>
+                      </a:extLst>
+                    </a:blip>
+                    <a:srcRect/>
                     <a:stretch>
                       <a:fillRect/>
                     </a:stretch>
                   </pic:blipFill>
-                  <pic:spPr>
+                  <pic:spPr bwMode="auto">
                     <a:xfrm>
                       <a:off x="0" y="0"/>
-                      <a:ext cx="4705960" cy="5479727"/>
+                      <a:ext cx="5062160" cy="6047411"/>
                     </a:xfrm>
                     <a:prstGeom prst="rect">
                       <a:avLst/>
                     </a:prstGeom>
+                    <a:noFill/>
+                    <a:ln>
+                      <a:noFill/>
+                    </a:ln>
                   </pic:spPr>
                 </pic:pic>
               </a:graphicData>
@@ -2117,13 +2356,20 @@
           </wp:inline>
         </w:drawing>
       </w:r>
-    </w:p>
-    <w:p/>
+      <w:bookmarkStart w:id="17" w:name="_GoBack"/>
+      <w:bookmarkEnd w:id="17"/>
+    </w:p>
+    <w:p>
+      <w:r>
+        <w:br w:type="page"/>
+      </w:r>
+    </w:p>
     <w:p>
       <w:pPr>
         <w:pStyle w:val="Heading2"/>
       </w:pPr>
       <w:r>
+        <w:lastRenderedPageBreak/>
         <w:t>Python Scripts with VerticaPy</w:t>
       </w:r>
     </w:p>
@@ -2163,8 +2409,6 @@
       <w:r>
         <w:t>.</w:t>
       </w:r>
-      <w:bookmarkStart w:id="13" w:name="_GoBack"/>
-      <w:bookmarkEnd w:id="13"/>
       <w:r>
         <w:t>"</w:t>
       </w:r>
@@ -2172,10 +2416,7 @@
         <w:t xml:space="preserve"> This file </w:t>
       </w:r>
       <w:r>
-        <w:t>goes through the full data science cycle</w:t>
-      </w:r>
-      <w:r>
-        <w:t xml:space="preserve"> </w:t>
+        <w:t xml:space="preserve">goes through the full data science cycle </w:t>
       </w:r>
       <w:r>
         <w:t>from start to finish</w:t>
@@ -2186,7 +2427,7 @@
       <w:r>
         <w:t xml:space="preserve"> For a detailed walkthrough this particular study, see the </w:t>
       </w:r>
-      <w:hyperlink r:id="rId57" w:history="1">
+      <w:hyperlink r:id="rId65" w:history="1">
         <w:r>
           <w:rPr>
             <w:rStyle w:val="Hyperlink"/>
@@ -2206,7 +2447,6 @@
     </w:p>
     <w:p>
       <w:r>
-        <w:lastRenderedPageBreak/>
         <w:t>To run this example, simply</w:t>
       </w:r>
       <w:r>
@@ -2228,15 +2468,19 @@
         <w:t>" with the following command (run in PowerShell or the Command Prompt):</w:t>
       </w:r>
     </w:p>
-    <w:bookmarkStart w:id="14" w:name="_MON_1685370527"/>
-    <w:bookmarkEnd w:id="14"/>
+    <w:bookmarkStart w:id="18" w:name="_MON_1685370527"/>
+    <w:bookmarkEnd w:id="18"/>
     <w:p>
       <w:r>
         <w:object w:dxaOrig="9360" w:dyaOrig="438" w14:anchorId="72CD583A">
-          <v:shape id="_x0000_i1029" type="#_x0000_t75" style="width:468pt;height:22pt" o:ole="">
-            <v:imagedata r:id="rId58" o:title=""/>
+          <v:shape id="_x0000_i1036" type="#_x0000_t75" style="width:468pt;height:22.2pt" o:ole="" o:bordertopcolor="yellow pure" o:borderleftcolor="yellow pure" o:borderbottomcolor="yellow pure" o:borderrightcolor="yellow pure" filled="t" fillcolor="#e7e6e6 [3214]">
+            <v:imagedata r:id="rId66" o:title=""/>
+            <w10:bordertop type="single" width="48"/>
+            <w10:borderleft type="single" width="48"/>
+            <w10:borderbottom type="single" width="48"/>
+            <w10:borderright type="single" width="48"/>
           </v:shape>
-          <o:OLEObject Type="Embed" ProgID="Word.Document.12" ShapeID="_x0000_i1029" DrawAspect="Content" ObjectID="_1685372980" r:id="rId59">
+          <o:OLEObject Type="Embed" ProgID="Word.Document.12" ShapeID="_x0000_i1036" DrawAspect="Content" ObjectID="_1685543606" r:id="rId67">
             <o:FieldCodes>\s</o:FieldCodes>
           </o:OLEObject>
         </w:object>
@@ -2268,7 +2512,7 @@
                     </pic:cNvPicPr>
                   </pic:nvPicPr>
                   <pic:blipFill>
-                    <a:blip r:embed="rId60">
+                    <a:blip r:embed="rId68">
                       <a:extLst>
                         <a:ext uri="{28A0092B-C50C-407E-A947-70E740481C1C}">
                           <a14:useLocalDpi xmlns:a14="http://schemas.microsoft.com/office/drawing/2010/main" val="0"/>
@@ -3994,6 +4238,7 @@
   <w:style w:type="character" w:default="1" w:styleId="DefaultParagraphFont">
     <w:name w:val="Default Paragraph Font"/>
     <w:uiPriority w:val="1"/>
+    <w:semiHidden/>
     <w:unhideWhenUsed/>
   </w:style>
   <w:style w:type="table" w:default="1" w:styleId="TableNormal">
@@ -4458,7 +4703,7 @@
 </file>
 
 <file path=customXml/itemProps1.xml><?xml version="1.0" encoding="utf-8"?>
-<ds:datastoreItem xmlns:ds="http://schemas.openxmlformats.org/officeDocument/2006/customXml" ds:itemID="{CD7FBDCA-9004-4253-A302-B13AD66114D4}">
+<ds:datastoreItem xmlns:ds="http://schemas.openxmlformats.org/officeDocument/2006/customXml" ds:itemID="{6A9635B6-E651-49B4-BA56-6CCA0BDA7429}">
   <ds:schemaRefs>
     <ds:schemaRef ds:uri="http://schemas.openxmlformats.org/officeDocument/2006/bibliography"/>
   </ds:schemaRefs>

</xml_diff>